<commit_message>
Trying to finish model results explanations
</commit_message>
<xml_diff>
--- a/Final Submission/Anish_Mahapatra_FTR_v8.docx
+++ b/Final Submission/Anish_Mahapatra_FTR_v8.docx
@@ -25014,13 +25014,7 @@
         <w:fldChar w:fldCharType="separate"/>
       </w:r>
       <w:r>
-        <w:t>Secti</w:t>
-      </w:r>
-      <w:r>
-        <w:t>o</w:t>
-      </w:r>
-      <w:r>
-        <w:t>n 4</w:t>
+        <w:t>Section 4</w:t>
       </w:r>
       <w:r>
         <w:t>.3.7</w:t>
@@ -25076,10 +25070,7 @@
         <w:t xml:space="preserve">Figure </w:t>
       </w:r>
       <w:r>
-        <w:t>1</w:t>
-      </w:r>
-      <w:r>
-        <w:t>9</w:t>
+        <w:t>19</w:t>
       </w:r>
       <w:r>
         <w:fldChar w:fldCharType="end"/>
@@ -27983,10 +27974,60 @@
         <w:pStyle w:val="BodyText"/>
       </w:pPr>
       <w:r>
-        <w:t>He</w:t>
-      </w:r>
+        <w:t>In the Section 5.4.1, the results were analyzed when individual as well as ensemble models were trained on the data. In Section 5.4.2, the models results were observed after cross validation was performed on the dataset</w:t>
+      </w:r>
+      <w:r>
+        <w:t>. The data has an imabal</w:t>
+      </w:r>
+      <w:r>
+        <w:t>a</w:t>
+      </w:r>
+      <w:r>
+        <w:t xml:space="preserve">nce with the number </w:t>
+      </w:r>
+      <w:r>
+        <w:t>of customers who have churned as 26.5% and the rest of the customers have not churned.</w:t>
+      </w:r>
+      <w:r>
+        <w:t xml:space="preserve"> The IBM Watson telecom data has </w:t>
+      </w:r>
+      <w:r>
+        <w:t>a high number of categorical</w:t>
+      </w:r>
+      <w:r>
+        <w:t xml:space="preserve"> </w:t>
+      </w:r>
+      <w:r>
+        <w:t>variables, so the traditional methods were observed to be less effective. SMOTE-NC does not work with datasets that only contain categorical  variables. Rather, SMOTE-NC is used with datasets that contain numerical as well as categorical variables.</w:t>
+      </w:r>
+    </w:p>
+    <w:p>
+      <w:pPr>
+        <w:pStyle w:val="BodyText"/>
+      </w:pPr>
       <w:r>
         <w:lastRenderedPageBreak/>
+        <w:t>The column transformer used is one-hot encoding, with standardization on the relevant attributes have been performed using the standard scaler.</w:t>
+      </w:r>
+      <w:r>
+        <w:t xml:space="preserve"> From our analysis on model results in Section 4.5.2, it was noticed that ensemble models performed noticably better than </w:t>
+      </w:r>
+      <w:r>
+        <w:t>individual models. From the literature survey in Chapter 2, it was observed that models perform better when oversampling was performed on the dataset. The results of the model after oversampling has been done and the models have been trained is found in Table 4 below.</w:t>
+      </w:r>
+    </w:p>
+    <w:p>
+      <w:pPr>
+        <w:pStyle w:val="BodyText"/>
+      </w:pPr>
+      <w:bookmarkStart w:id="125" w:name="_GoBack"/>
+      <w:bookmarkEnd w:id="125"/>
+    </w:p>
+    <w:p>
+      <w:pPr>
+        <w:pStyle w:val="BodyText"/>
+      </w:pPr>
+      <w:r>
         <w:drawing>
           <wp:inline distT="0" distB="0" distL="0" distR="0" wp14:anchorId="67FF03C7" wp14:editId="2FF9F485">
             <wp:extent cx="5970905" cy="1983105"/>
@@ -28028,7 +28069,7 @@
       <w:pPr>
         <w:pStyle w:val="Heading2"/>
       </w:pPr>
-      <w:bookmarkStart w:id="125" w:name="_Toc72369005"/>
+      <w:bookmarkStart w:id="126" w:name="_Toc72369005"/>
       <w:r>
         <w:t>5.</w:t>
       </w:r>
@@ -28038,7 +28079,7 @@
       <w:r>
         <w:t xml:space="preserve"> </w:t>
       </w:r>
-      <w:bookmarkEnd w:id="125"/>
+      <w:bookmarkEnd w:id="126"/>
       <w:r>
         <w:t xml:space="preserve">Model Interpretation using </w:t>
       </w:r>
@@ -28092,19 +28133,17 @@
       <w:pPr>
         <w:pStyle w:val="Heading2"/>
       </w:pPr>
-      <w:bookmarkStart w:id="126" w:name="_Toc72369006"/>
+      <w:bookmarkStart w:id="127" w:name="_Toc72369006"/>
       <w:r>
         <w:t>5.</w:t>
       </w:r>
       <w:r>
         <w:t>6</w:t>
       </w:r>
-      <w:bookmarkStart w:id="127" w:name="_GoBack"/>
+      <w:r>
+        <w:t xml:space="preserve"> Summary</w:t>
+      </w:r>
       <w:bookmarkEnd w:id="127"/>
-      <w:r>
-        <w:t xml:space="preserve"> Summary</w:t>
-      </w:r>
-      <w:bookmarkEnd w:id="126"/>
     </w:p>
     <w:p>
       <w:pPr>
@@ -34176,7 +34215,7 @@
 </file>
 
 <file path=customXml/itemProps1.xml><?xml version="1.0" encoding="utf-8"?>
-<ds:datastoreItem xmlns:ds="http://schemas.openxmlformats.org/officeDocument/2006/customXml" ds:itemID="{2739C370-8A34-4BD8-90C6-FA70B56D28A1}">
+<ds:datastoreItem xmlns:ds="http://schemas.openxmlformats.org/officeDocument/2006/customXml" ds:itemID="{32ADDEE0-6012-461C-9DBA-C1BA6FF0DBB5}">
   <ds:schemaRefs>
     <ds:schemaRef ds:uri="http://schemas.openxmlformats.org/officeDocument/2006/bibliography"/>
   </ds:schemaRefs>

</xml_diff>